<commit_message>
Updated Resume, index.css, and index.html
</commit_message>
<xml_diff>
--- a/Resume.docx
+++ b/Resume.docx
@@ -75,7 +75,23 @@
           <w:sz w:val="23"/>
           <w:szCs w:val="23"/>
         </w:rPr>
-        <w:t xml:space="preserve">@- </w:t>
+        <w:t>@</w:t>
+      </w:r>
+      <w:r>
+        <w:rPr>
+          <w:rFonts w:ascii="Cambria" w:hAnsi="Cambria" w:cs="Times New Roman"/>
+          <w:sz w:val="23"/>
+          <w:szCs w:val="23"/>
+        </w:rPr>
+        <w:t>:</w:t>
+      </w:r>
+      <w:r>
+        <w:rPr>
+          <w:rFonts w:ascii="Cambria" w:hAnsi="Cambria" w:cs="Times New Roman"/>
+          <w:sz w:val="23"/>
+          <w:szCs w:val="23"/>
+        </w:rPr>
+        <w:t xml:space="preserve"> </w:t>
       </w:r>
       <w:hyperlink r:id="rId5" w:history="1">
         <w:r>
@@ -174,8 +190,35 @@
           <w:sz w:val="23"/>
           <w:szCs w:val="23"/>
         </w:rPr>
-        <w:t>- 8698402434</w:t>
-      </w:r>
+        <w:t>:</w:t>
+      </w:r>
+      <w:r>
+        <w:rPr>
+          <w:rFonts w:ascii="Cambria" w:hAnsi="Cambria" w:cs="Times New Roman"/>
+          <w:sz w:val="23"/>
+          <w:szCs w:val="23"/>
+        </w:rPr>
+        <w:t xml:space="preserve"> 8698402434</w:t>
+      </w:r>
+      <w:r>
+        <w:rPr>
+          <w:rFonts w:ascii="Cambria" w:hAnsi="Cambria" w:cs="Times New Roman"/>
+          <w:sz w:val="23"/>
+          <w:szCs w:val="23"/>
+        </w:rPr>
+        <w:t xml:space="preserve"> |Portfolio: </w:t>
+      </w:r>
+      <w:hyperlink r:id="rId8" w:history="1">
+        <w:r>
+          <w:rPr>
+            <w:rStyle w:val="Hyperlink"/>
+            <w:rFonts w:ascii="Cambria" w:hAnsi="Cambria" w:cs="Times New Roman"/>
+            <w:sz w:val="24"/>
+            <w:szCs w:val="24"/>
+          </w:rPr>
+          <w:t>https://its-rushi.netlify.app</w:t>
+        </w:r>
+      </w:hyperlink>
     </w:p>
     <w:p>
       <w:pPr>
@@ -289,7 +332,6 @@
           <w:u w:val="thick"/>
         </w:rPr>
       </w:pPr>
-      <w:proofErr w:type="gramStart"/>
       <w:r>
         <w:rPr>
           <w:rFonts w:asciiTheme="majorHAnsi" w:hAnsiTheme="majorHAnsi" w:cstheme="majorHAnsi"/>
@@ -326,7 +368,6 @@
         </w:rPr>
         <w:t>:</w:t>
       </w:r>
-      <w:proofErr w:type="gramEnd"/>
     </w:p>
     <w:p>
       <w:pPr>
@@ -450,7 +491,6 @@
           <w:u w:val="thick"/>
         </w:rPr>
       </w:pPr>
-      <w:proofErr w:type="gramStart"/>
       <w:r>
         <w:rPr>
           <w:rFonts w:asciiTheme="majorHAnsi" w:hAnsiTheme="majorHAnsi" w:cstheme="majorHAnsi"/>
@@ -463,7 +503,6 @@
         </w:rPr>
         <w:t>EDUCATION :</w:t>
       </w:r>
-      <w:proofErr w:type="gramEnd"/>
     </w:p>
     <w:p>
       <w:pPr>
@@ -888,7 +927,7 @@
         </w:rPr>
         <w:t xml:space="preserve"> </w:t>
       </w:r>
-      <w:hyperlink r:id="rId8" w:history="1">
+      <w:hyperlink r:id="rId9" w:history="1">
         <w:r>
           <w:rPr>
             <w:rStyle w:val="Hyperlink"/>
@@ -909,25 +948,15 @@
           <w:b/>
           <w:bCs/>
         </w:rPr>
-        <w:t xml:space="preserve">| </w:t>
-      </w:r>
-      <w:proofErr w:type="gramStart"/>
+        <w:t>| GitHub :</w:t>
+      </w:r>
       <w:r>
         <w:rPr>
           <w:rFonts w:ascii="Cambria" w:hAnsi="Cambria"/>
-          <w:b/>
-          <w:bCs/>
-        </w:rPr>
-        <w:t>GitHub :</w:t>
-      </w:r>
-      <w:proofErr w:type="gramEnd"/>
-      <w:r>
-        <w:rPr>
-          <w:rFonts w:ascii="Cambria" w:hAnsi="Cambria"/>
         </w:rPr>
         <w:t xml:space="preserve"> </w:t>
       </w:r>
-      <w:hyperlink r:id="rId9" w:history="1">
+      <w:hyperlink r:id="rId10" w:history="1">
         <w:r>
           <w:rPr>
             <w:rStyle w:val="Hyperlink"/>
@@ -1015,7 +1044,6 @@
         </w:rPr>
         <w:tab/>
       </w:r>
-      <w:proofErr w:type="gramStart"/>
       <w:r>
         <w:rPr>
           <w:rFonts w:ascii="Cambria" w:hAnsi="Cambria"/>
@@ -1024,14 +1052,13 @@
         </w:rPr>
         <w:t>GitHub :</w:t>
       </w:r>
-      <w:proofErr w:type="gramEnd"/>
       <w:r>
         <w:rPr>
           <w:rFonts w:ascii="Cambria" w:hAnsi="Cambria"/>
         </w:rPr>
         <w:t xml:space="preserve"> </w:t>
       </w:r>
-      <w:hyperlink r:id="rId10" w:history="1">
+      <w:hyperlink r:id="rId11" w:history="1">
         <w:r>
           <w:rPr>
             <w:rStyle w:val="Hyperlink"/>
@@ -1066,25 +1093,7 @@
           <w:b/>
           <w:bCs/>
         </w:rPr>
-        <w:t xml:space="preserve">Weather </w:t>
-      </w:r>
-      <w:proofErr w:type="gramStart"/>
-      <w:r>
-        <w:rPr>
-          <w:rFonts w:ascii="Cambria" w:hAnsi="Cambria"/>
-          <w:b/>
-          <w:bCs/>
-        </w:rPr>
-        <w:t>Dashboard(</w:t>
-      </w:r>
-      <w:proofErr w:type="gramEnd"/>
-      <w:r>
-        <w:rPr>
-          <w:rFonts w:ascii="Cambria" w:hAnsi="Cambria"/>
-          <w:b/>
-          <w:bCs/>
-        </w:rPr>
-        <w:t>MERN Stack):</w:t>
+        <w:t>Weather Dashboard(MERN Stack):</w:t>
       </w:r>
     </w:p>
     <w:p>
@@ -1139,7 +1148,6 @@
         </w:rPr>
         <w:tab/>
       </w:r>
-      <w:proofErr w:type="gramStart"/>
       <w:r>
         <w:rPr>
           <w:rFonts w:ascii="Cambria" w:hAnsi="Cambria"/>
@@ -1148,14 +1156,13 @@
         </w:rPr>
         <w:t>GitHub :</w:t>
       </w:r>
-      <w:proofErr w:type="gramEnd"/>
       <w:r>
         <w:rPr>
           <w:rFonts w:ascii="Cambria" w:hAnsi="Cambria"/>
         </w:rPr>
         <w:t xml:space="preserve"> </w:t>
       </w:r>
-      <w:hyperlink r:id="rId11" w:history="1">
+      <w:hyperlink r:id="rId12" w:history="1">
         <w:r>
           <w:rPr>
             <w:rStyle w:val="Hyperlink"/>
@@ -1232,6 +1239,7 @@
           <w:tab w:val="left" w:pos="2394"/>
         </w:tabs>
         <w:spacing w:line="276" w:lineRule="auto"/>
+        <w:ind w:left="1800"/>
         <w:jc w:val="both"/>
         <w:rPr>
           <w:rFonts w:ascii="Cambria" w:hAnsi="Cambria" w:cs="Times New Roman"/>
@@ -1254,13 +1262,13 @@
         <mc:AlternateContent>
           <mc:Choice Requires="wps">
             <w:drawing>
-              <wp:anchor distT="0" distB="0" distL="114300" distR="114300" simplePos="0" relativeHeight="251667456" behindDoc="0" locked="0" layoutInCell="1" allowOverlap="1" wp14:anchorId="776E1971" wp14:editId="4BD035AD">
+              <wp:anchor distT="0" distB="0" distL="114300" distR="114300" simplePos="0" relativeHeight="251667456" behindDoc="0" locked="0" layoutInCell="1" allowOverlap="1" wp14:anchorId="776E1971" wp14:editId="396C1F4F">
                 <wp:simplePos x="0" y="0"/>
                 <wp:positionH relativeFrom="page">
-                  <wp:align>right</wp:align>
+                  <wp:posOffset>17145</wp:posOffset>
                 </wp:positionH>
                 <wp:positionV relativeFrom="paragraph">
-                  <wp:posOffset>124460</wp:posOffset>
+                  <wp:posOffset>210724</wp:posOffset>
                 </wp:positionV>
                 <wp:extent cx="10666730" cy="28575"/>
                 <wp:effectExtent l="0" t="0" r="20320" b="28575"/>
@@ -1309,13 +1317,83 @@
           </mc:Choice>
           <mc:Fallback>
             <w:pict>
-              <v:line w14:anchorId="18CF8BCA" id="Straight Connector 5" o:spid="_x0000_s1026" style="position:absolute;flip:y;z-index:251667456;visibility:visible;mso-wrap-style:square;mso-width-percent:0;mso-height-percent:0;mso-wrap-distance-left:9pt;mso-wrap-distance-top:0;mso-wrap-distance-right:9pt;mso-wrap-distance-bottom:0;mso-position-horizontal:right;mso-position-horizontal-relative:page;mso-position-vertical:absolute;mso-position-vertical-relative:text;mso-width-percent:0;mso-height-percent:0;mso-width-relative:margin;mso-height-relative:margin" from="788.7pt,9.8pt" to="1628.6pt,12.05pt" o:gfxdata="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" strokecolor="black [3200]" strokeweight="1.5pt">
+              <v:line w14:anchorId="24C1B9A7" id="Straight Connector 5" o:spid="_x0000_s1026" style="position:absolute;flip:y;z-index:251667456;visibility:visible;mso-wrap-style:square;mso-width-percent:0;mso-height-percent:0;mso-wrap-distance-left:9pt;mso-wrap-distance-top:0;mso-wrap-distance-right:9pt;mso-wrap-distance-bottom:0;mso-position-horizontal:absolute;mso-position-horizontal-relative:page;mso-position-vertical:absolute;mso-position-vertical-relative:text;mso-width-percent:0;mso-height-percent:0;mso-width-relative:margin;mso-height-relative:margin" from="1.35pt,16.6pt" to="841.25pt,18.85pt" o:gfxdata="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" strokecolor="black [3200]" strokeweight="1.5pt">
                 <v:stroke joinstyle="miter"/>
                 <w10:wrap anchorx="page"/>
               </v:line>
             </w:pict>
           </mc:Fallback>
         </mc:AlternateContent>
+      </w:r>
+      <w:r>
+        <w:rPr>
+          <w:rFonts w:ascii="Cambria" w:hAnsi="Cambria" w:cs="Times New Roman"/>
+          <w:sz w:val="24"/>
+          <w:szCs w:val="24"/>
+        </w:rPr>
+        <w:tab/>
+      </w:r>
+      <w:r>
+        <w:rPr>
+          <w:rFonts w:ascii="Cambria" w:hAnsi="Cambria"/>
+          <w:b/>
+          <w:bCs/>
+        </w:rPr>
+        <w:t>Live</w:t>
+      </w:r>
+      <w:r>
+        <w:rPr>
+          <w:rFonts w:ascii="Cambria" w:hAnsi="Cambria" w:cs="Times New Roman"/>
+          <w:sz w:val="24"/>
+          <w:szCs w:val="24"/>
+        </w:rPr>
+        <w:t xml:space="preserve"> </w:t>
+      </w:r>
+      <w:r>
+        <w:rPr>
+          <w:rFonts w:ascii="Cambria" w:hAnsi="Cambria" w:cs="Times New Roman"/>
+          <w:b/>
+          <w:bCs/>
+          <w:sz w:val="20"/>
+          <w:szCs w:val="20"/>
+        </w:rPr>
+        <w:t>Demo</w:t>
+      </w:r>
+      <w:r>
+        <w:rPr>
+          <w:rFonts w:ascii="Cambria" w:hAnsi="Cambria" w:cs="Times New Roman"/>
+          <w:sz w:val="24"/>
+          <w:szCs w:val="24"/>
+        </w:rPr>
+        <w:t xml:space="preserve">: </w:t>
+      </w:r>
+      <w:hyperlink r:id="rId13" w:history="1">
+        <w:r>
+          <w:rPr>
+            <w:rStyle w:val="Hyperlink"/>
+            <w:rFonts w:ascii="Cambria" w:hAnsi="Cambria" w:cs="Times New Roman"/>
+            <w:sz w:val="24"/>
+            <w:szCs w:val="24"/>
+          </w:rPr>
+          <w:t>https://</w:t>
+        </w:r>
+        <w:r>
+          <w:rPr>
+            <w:rStyle w:val="Hyperlink"/>
+            <w:rFonts w:ascii="Cambria" w:hAnsi="Cambria" w:cs="Times New Roman"/>
+            <w:sz w:val="24"/>
+            <w:szCs w:val="24"/>
+          </w:rPr>
+          <w:t>its-rushi.netlify.app</w:t>
+        </w:r>
+      </w:hyperlink>
+      <w:r>
+        <w:rPr>
+          <w:rFonts w:ascii="Cambria" w:hAnsi="Cambria" w:cs="Times New Roman"/>
+          <w:sz w:val="24"/>
+          <w:szCs w:val="24"/>
+        </w:rPr>
+        <w:t xml:space="preserve">  </w:t>
       </w:r>
     </w:p>
     <w:p>
@@ -2125,7 +2203,6 @@
           <w:szCs w:val="24"/>
         </w:rPr>
       </w:pPr>
-      <w:proofErr w:type="gramStart"/>
       <w:r>
         <w:rPr>
           <w:rFonts w:asciiTheme="majorHAnsi" w:hAnsiTheme="majorHAnsi" w:cstheme="majorHAnsi"/>
@@ -2161,7 +2238,6 @@
         </w:rPr>
         <w:t>:</w:t>
       </w:r>
-      <w:proofErr w:type="gramEnd"/>
       <w:r>
         <w:rPr>
           <w:rFonts w:ascii="Cambria" w:hAnsi="Cambria" w:cs="Times New Roman"/>

</xml_diff>